<commit_message>
all model phone added
</commit_message>
<xml_diff>
--- a/Assignment-6 requirement.docx
+++ b/Assignment-6 requirement.docx
@@ -139,7 +139,10 @@
     <w:p>
       <w:pPr>
         <w:pStyle w:val="ListParagraph"/>
-        <w:ind w:left="1080"/>
+        <w:numPr>
+          <w:ilvl w:val="0"/>
+          <w:numId w:val="3"/>
+        </w:numPr>
         <w:rPr>
           <w:b w:val="0"/>
           <w:color w:val="auto"/>
@@ -172,7 +175,10 @@
     <w:p>
       <w:pPr>
         <w:pStyle w:val="ListParagraph"/>
-        <w:ind w:left="1080"/>
+        <w:numPr>
+          <w:ilvl w:val="0"/>
+          <w:numId w:val="3"/>
+        </w:numPr>
         <w:rPr>
           <w:b w:val="0"/>
           <w:color w:val="auto"/>
@@ -583,6 +589,118 @@
     </w:lvl>
   </w:abstractNum>
   <w:abstractNum w:abstractNumId="1">
+    <w:nsid w:val="45E11DC4"/>
+    <w:multiLevelType w:val="hybridMultilevel"/>
+    <w:tmpl w:val="316A0ED2"/>
+    <w:lvl w:ilvl="0" w:tplc="47F634AC">
+      <w:numFmt w:val="bullet"/>
+      <w:lvlText w:val=""/>
+      <w:lvlJc w:val="left"/>
+      <w:pPr>
+        <w:ind w:left="1440" w:hanging="360"/>
+      </w:pPr>
+      <w:rPr>
+        <w:rFonts w:ascii="Symbol" w:eastAsiaTheme="minorHAnsi" w:hAnsi="Symbol" w:cstheme="minorBidi" w:hint="default"/>
+      </w:rPr>
+    </w:lvl>
+    <w:lvl w:ilvl="1" w:tplc="04090003" w:tentative="1">
+      <w:start w:val="1"/>
+      <w:numFmt w:val="bullet"/>
+      <w:lvlText w:val="o"/>
+      <w:lvlJc w:val="left"/>
+      <w:pPr>
+        <w:ind w:left="2160" w:hanging="360"/>
+      </w:pPr>
+      <w:rPr>
+        <w:rFonts w:ascii="Courier New" w:hAnsi="Courier New" w:cs="Courier New" w:hint="default"/>
+      </w:rPr>
+    </w:lvl>
+    <w:lvl w:ilvl="2" w:tplc="04090005" w:tentative="1">
+      <w:start w:val="1"/>
+      <w:numFmt w:val="bullet"/>
+      <w:lvlText w:val=""/>
+      <w:lvlJc w:val="left"/>
+      <w:pPr>
+        <w:ind w:left="2880" w:hanging="360"/>
+      </w:pPr>
+      <w:rPr>
+        <w:rFonts w:ascii="Wingdings" w:hAnsi="Wingdings" w:hint="default"/>
+      </w:rPr>
+    </w:lvl>
+    <w:lvl w:ilvl="3" w:tplc="04090001" w:tentative="1">
+      <w:start w:val="1"/>
+      <w:numFmt w:val="bullet"/>
+      <w:lvlText w:val=""/>
+      <w:lvlJc w:val="left"/>
+      <w:pPr>
+        <w:ind w:left="3600" w:hanging="360"/>
+      </w:pPr>
+      <w:rPr>
+        <w:rFonts w:ascii="Symbol" w:hAnsi="Symbol" w:hint="default"/>
+      </w:rPr>
+    </w:lvl>
+    <w:lvl w:ilvl="4" w:tplc="04090003" w:tentative="1">
+      <w:start w:val="1"/>
+      <w:numFmt w:val="bullet"/>
+      <w:lvlText w:val="o"/>
+      <w:lvlJc w:val="left"/>
+      <w:pPr>
+        <w:ind w:left="4320" w:hanging="360"/>
+      </w:pPr>
+      <w:rPr>
+        <w:rFonts w:ascii="Courier New" w:hAnsi="Courier New" w:cs="Courier New" w:hint="default"/>
+      </w:rPr>
+    </w:lvl>
+    <w:lvl w:ilvl="5" w:tplc="04090005" w:tentative="1">
+      <w:start w:val="1"/>
+      <w:numFmt w:val="bullet"/>
+      <w:lvlText w:val=""/>
+      <w:lvlJc w:val="left"/>
+      <w:pPr>
+        <w:ind w:left="5040" w:hanging="360"/>
+      </w:pPr>
+      <w:rPr>
+        <w:rFonts w:ascii="Wingdings" w:hAnsi="Wingdings" w:hint="default"/>
+      </w:rPr>
+    </w:lvl>
+    <w:lvl w:ilvl="6" w:tplc="04090001" w:tentative="1">
+      <w:start w:val="1"/>
+      <w:numFmt w:val="bullet"/>
+      <w:lvlText w:val=""/>
+      <w:lvlJc w:val="left"/>
+      <w:pPr>
+        <w:ind w:left="5760" w:hanging="360"/>
+      </w:pPr>
+      <w:rPr>
+        <w:rFonts w:ascii="Symbol" w:hAnsi="Symbol" w:hint="default"/>
+      </w:rPr>
+    </w:lvl>
+    <w:lvl w:ilvl="7" w:tplc="04090003" w:tentative="1">
+      <w:start w:val="1"/>
+      <w:numFmt w:val="bullet"/>
+      <w:lvlText w:val="o"/>
+      <w:lvlJc w:val="left"/>
+      <w:pPr>
+        <w:ind w:left="6480" w:hanging="360"/>
+      </w:pPr>
+      <w:rPr>
+        <w:rFonts w:ascii="Courier New" w:hAnsi="Courier New" w:cs="Courier New" w:hint="default"/>
+      </w:rPr>
+    </w:lvl>
+    <w:lvl w:ilvl="8" w:tplc="04090005" w:tentative="1">
+      <w:start w:val="1"/>
+      <w:numFmt w:val="bullet"/>
+      <w:lvlText w:val=""/>
+      <w:lvlJc w:val="left"/>
+      <w:pPr>
+        <w:ind w:left="7200" w:hanging="360"/>
+      </w:pPr>
+      <w:rPr>
+        <w:rFonts w:ascii="Wingdings" w:hAnsi="Wingdings" w:hint="default"/>
+      </w:rPr>
+    </w:lvl>
+  </w:abstractNum>
+  <w:abstractNum w:abstractNumId="2">
     <w:nsid w:val="7E317D8A"/>
     <w:multiLevelType w:val="hybridMultilevel"/>
     <w:tmpl w:val="DFE4F3A4"/>
@@ -675,6 +793,9 @@
     <w:abstractNumId w:val="0"/>
   </w:num>
   <w:num w:numId="2">
+    <w:abstractNumId w:val="2"/>
+  </w:num>
+  <w:num w:numId="3">
     <w:abstractNumId w:val="1"/>
   </w:num>
 </w:numbering>
@@ -1184,7 +1305,7 @@
   <a:extraClrSchemeLst/>
   <a:extLst>
     <a:ext uri="{05A4C25C-085E-4340-85A3-A5531E510DB2}">
-      <thm15:themeFamily xmlns="" xmlns:thm15="http://schemas.microsoft.com/office/thememl/2012/main" name="Office Theme" id="{62F939B6-93AF-4DB8-9C6B-D6C7DFDC589F}" vid="{4A3C46E8-61CC-4603-A589-7422A47A8E4A}"/>
+      <thm15:themeFamily xmlns:thm15="http://schemas.microsoft.com/office/thememl/2012/main" xmlns="" name="Office Theme" id="{62F939B6-93AF-4DB8-9C6B-D6C7DFDC589F}" vid="{4A3C46E8-61CC-4603-A589-7422A47A8E4A}"/>
     </a:ext>
   </a:extLst>
 </a:theme>

</xml_diff>